<commit_message>
student details list problem
</commit_message>
<xml_diff>
--- a/project_docs/crud order.docx
+++ b/project_docs/crud order.docx
@@ -206,12 +206,14 @@
         <w:rPr>
           <w:sz w:val="24"/>
           <w:szCs w:val="24"/>
-        </w:rPr>
-      </w:pPr>
-      <w:r>
-        <w:rPr>
-          <w:sz w:val="24"/>
-          <w:szCs w:val="24"/>
+          <w:highlight w:val="yellow"/>
+        </w:rPr>
+      </w:pPr>
+      <w:r>
+        <w:rPr>
+          <w:sz w:val="24"/>
+          <w:szCs w:val="24"/>
+          <w:highlight w:val="yellow"/>
         </w:rPr>
         <w:t>Student details</w:t>
       </w:r>

</xml_diff>

<commit_message>
student details list fixed. delete not work
</commit_message>
<xml_diff>
--- a/project_docs/crud order.docx
+++ b/project_docs/crud order.docx
@@ -248,12 +248,14 @@
         <w:rPr>
           <w:sz w:val="24"/>
           <w:szCs w:val="24"/>
-        </w:rPr>
-      </w:pPr>
-      <w:r>
-        <w:rPr>
-          <w:sz w:val="24"/>
-          <w:szCs w:val="24"/>
+          <w:highlight w:val="yellow"/>
+        </w:rPr>
+      </w:pPr>
+      <w:r>
+        <w:rPr>
+          <w:sz w:val="24"/>
+          <w:szCs w:val="24"/>
+          <w:highlight w:val="yellow"/>
         </w:rPr>
         <w:t>Student attendance</w:t>
       </w:r>

</xml_diff>